<commit_message>
ajout de la version finale de la traduction
</commit_message>
<xml_diff>
--- a/function of production_FRENCH VERSION.docx
+++ b/function of production_FRENCH VERSION.docx
@@ -58,7 +58,6 @@
     </w:p>
     <w:p>
       <w:pPr>
-        <w:jc w:val="both"/>
         <w:rPr>
           <w:rFonts w:eastAsia="Times New Roman"/>
           <w:sz w:val="22"/>
@@ -922,11 +921,7 @@
         <w:t>La fonction de production en théorie et en pratique</w:t>
       </w:r>
     </w:p>
-    <w:p>
-      <w:pPr>
-        <w:jc w:val="both"/>
-      </w:pPr>
-    </w:p>
+    <w:p/>
     <w:p>
       <w:pPr>
         <w:autoSpaceDE w:val="0"/>
@@ -1134,11 +1129,7 @@
         <w:t>, 1981, p. 125)</w:t>
       </w:r>
     </w:p>
-    <w:p>
-      <w:pPr>
-        <w:jc w:val="both"/>
-      </w:pPr>
-    </w:p>
+    <w:p/>
     <w:p>
       <w:pPr>
         <w:autoSpaceDE w:val="0"/>
@@ -1211,31 +1202,10 @@
           <w:szCs w:val="22"/>
           <w:lang w:eastAsia="ja-JP"/>
         </w:rPr>
-        <w:t xml:space="preserve">. Le fait de remplacer des quantités par des valeurs dans la mesure de certaines variables peut sembler anodin. </w:t>
-      </w:r>
-      <w:r>
-        <w:rPr>
-          <w:sz w:val="22"/>
-          <w:szCs w:val="22"/>
-          <w:highlight w:val="magenta"/>
-          <w:lang w:eastAsia="ja-JP"/>
-        </w:rPr>
-        <w:t>Il n’en est pourtant rien,</w:t>
-      </w:r>
-      <w:r>
-        <w:rPr>
-          <w:sz w:val="22"/>
-          <w:szCs w:val="22"/>
-          <w:lang w:eastAsia="ja-JP"/>
-        </w:rPr>
-        <w:t xml:space="preserve"> les variables en valeur, surtout quand elles sont d’ordre global, macroéconomique, peuvent être liées par des identités comptables, qui font croire à l’existence de relations causales là où il n’y en a pas. James Cobb et Paul Douglas, qui ont donné leur nom à une fonction célèbre en économie, sont les premiers à être tombés dans le piège.</w:t>
+        <w:t>. Le fait de remplacer des quantités par des valeurs dans la mesure de certaines variables peut sembler anodin. Il n’en est pourtant rien, les variables en valeur, surtout quand elles sont d’ordre global, macroéconomique, peuvent être liées par des identités comptables, qui font croire à l’existence de relations causales là où il n’y en a pas. James Cobb et Paul Douglas, qui ont donné leur nom à une fonction célèbre en économie, sont les premiers à être tombés dans le piège.</w:t>
       </w:r>
     </w:p>
-    <w:p>
-      <w:pPr>
-        <w:jc w:val="both"/>
-      </w:pPr>
-    </w:p>
+    <w:p/>
     <w:p>
       <w:pPr>
         <w:pStyle w:val="ListParagraph"/>
@@ -1482,24 +1452,7 @@
           <w:sz w:val="22"/>
           <w:szCs w:val="22"/>
         </w:rPr>
-        <w:t xml:space="preserve"> reprennent les données de Cobb et Douglas et montrent que leurs résultats comportent une part de chance, due notamment au choix des années considérées. Douglas en était d’ailleurs conscient puisqu’il a opté ensuite pour l’étude des données inter-industries (ne comportant plus de dimension temporelle), ce qui évite ainsi le problème du progrès technique. Il obtient alors des résultats bien meilleurs, sans toutefois parvenir à vraiment </w:t>
-      </w:r>
-      <w:r>
-        <w:rPr>
-          <w:rFonts w:eastAsia="Times New Roman"/>
-          <w:sz w:val="22"/>
-          <w:szCs w:val="22"/>
-          <w:highlight w:val="magenta"/>
-        </w:rPr>
-        <w:t>convaincre la profession</w:t>
-      </w:r>
-      <w:r>
-        <w:rPr>
-          <w:rFonts w:eastAsia="Times New Roman"/>
-          <w:sz w:val="22"/>
-          <w:szCs w:val="22"/>
-        </w:rPr>
-        <w:t>, qui n’avait pas complètement perdu son bon sens – comment admettre que les industries d’un pays, dans toutes leur diversité, puissent être décrites (correctement) par une fonction à deux variables ?</w:t>
+        <w:t xml:space="preserve"> reprennent les données de Cobb et Douglas et montrent que leurs résultats comportent une part de chance, due notamment au choix des années considérées. Douglas en était d’ailleurs conscient puisqu’il a opté ensuite pour l’étude des données inter-industries (ne comportant plus de dimension temporelle), ce qui évite ainsi le problème du progrès technique. Il obtient alors des résultats bien meilleurs, sans toutefois parvenir à vraiment convaincre la profession, qui n’avait pas complètement perdu son bon sens – comment admettre que les industries d’un pays, dans toutes leur diversité, puissent être décrites (correctement) par une fonction à deux variables ?</w:t>
       </w:r>
     </w:p>
     <w:p>
@@ -1592,23 +1545,25 @@
           <w:sz w:val="22"/>
           <w:szCs w:val="22"/>
         </w:rPr>
-        <w:t xml:space="preserve">dans la fonction de Cobb et Douglas. Contrairement à eux, Solow considère que cet effet n’est pas constant et propose une méthode pour le </w:t>
-      </w:r>
-      <w:r>
-        <w:rPr>
-          <w:rFonts w:eastAsia="Times New Roman"/>
-          <w:sz w:val="22"/>
-          <w:szCs w:val="22"/>
-        </w:rPr>
-        <w:t xml:space="preserve">mesurer. Ce qui lui permet de l’isoler et de l’« éliminer », de façon à ne garder que ce qui dans le produit – </w:t>
-      </w:r>
-      <w:r>
-        <w:rPr>
-          <w:rFonts w:eastAsia="Times New Roman"/>
-          <w:i/>
-          <w:iCs/>
-          <w:sz w:val="22"/>
-          <w:szCs w:val="22"/>
+        <w:t xml:space="preserve">dans la fonction de Cobb et Douglas. Contrairement à eux, Solow considère que cet effet n’est pas constant et propose une méthode pour le mesurer. </w:t>
+      </w:r>
+      <w:r>
+        <w:rPr>
+          <w:rFonts w:eastAsia="Times New Roman"/>
+          <w:sz w:val="22"/>
+          <w:szCs w:val="22"/>
+          <w:highlight w:val="magenta"/>
+        </w:rPr>
+        <w:t xml:space="preserve">Ce qui lui permet de l’isoler et de l’« éliminer », de façon à ne garder que ce qui dans le produit – </w:t>
+      </w:r>
+      <w:r>
+        <w:rPr>
+          <w:rFonts w:eastAsia="Times New Roman"/>
+          <w:i/>
+          <w:iCs/>
+          <w:sz w:val="22"/>
+          <w:szCs w:val="22"/>
+          <w:highlight w:val="magenta"/>
         </w:rPr>
         <w:t xml:space="preserve">output </w:t>
       </w:r>
@@ -1617,16 +1572,17 @@
           <w:rFonts w:eastAsia="Times New Roman"/>
           <w:sz w:val="22"/>
           <w:szCs w:val="22"/>
-        </w:rPr>
-        <w:t>– est dû à la seule combinaison des « facteurs » travail et capital. À partir des données</w:t>
-      </w:r>
-      <w:r>
-        <w:rPr>
-          <w:rFonts w:eastAsia="Times New Roman"/>
-          <w:sz w:val="22"/>
-          <w:szCs w:val="22"/>
-        </w:rPr>
-        <w:t xml:space="preserve"> ainsi aménagées, il représente sur un graphique les couples (produit par tête, capital par tête).</w:t>
+          <w:highlight w:val="magenta"/>
+        </w:rPr>
+        <w:t>– est dû à la seule combinaison des « facteurs » travail et capital</w:t>
+      </w:r>
+      <w:r>
+        <w:rPr>
+          <w:rFonts w:eastAsia="Times New Roman"/>
+          <w:sz w:val="22"/>
+          <w:szCs w:val="22"/>
+        </w:rPr>
+        <w:t>. À partir des données ainsi aménagées, il représente sur un graphique les couples (produit par tête, capital par tête).</w:t>
       </w:r>
     </w:p>
     <w:p>
@@ -1648,24 +1604,7 @@
           <w:szCs w:val="22"/>
         </w:rPr>
         <w:lastRenderedPageBreak/>
-        <w:t xml:space="preserve">Il obtient un nuage de points ayant la forme d’une droite très légèrement incurvée, avec un Coefficient de corrélation dont le </w:t>
-      </w:r>
-      <w:r>
-        <w:rPr>
-          <w:rFonts w:eastAsia="Times New Roman"/>
-          <w:sz w:val="22"/>
-          <w:szCs w:val="22"/>
-          <w:highlight w:val="magenta"/>
-        </w:rPr>
-        <w:t>carré</w:t>
-      </w:r>
-      <w:r>
-        <w:rPr>
-          <w:rFonts w:eastAsia="Times New Roman"/>
-          <w:sz w:val="22"/>
-          <w:szCs w:val="22"/>
-        </w:rPr>
-        <w:t xml:space="preserve"> est supérieur à 0,99 !5 Ce qui semble l’étonner : « Compte tenu du nombre de tripatouillages (</w:t>
+        <w:t>Il obtient un nuage de points ayant la forme d’une droite très légèrement incurvée, avec un Coefficient de corrélation dont le carré est supérieur à 0,99 !5 Ce qui semble l’étonner : « Compte tenu du nombre de tripatouillages (</w:t>
       </w:r>
       <w:r>
         <w:rPr>
@@ -1745,24 +1684,7 @@
           <w:sz w:val="22"/>
           <w:szCs w:val="22"/>
         </w:rPr>
-        <w:t xml:space="preserve">Comme Solow le constate dans sa conférence Nobel, suite aux résultats obtenus dans son article de 1957, « une petite industrie », qui a « été à l’origine de centaines d’articles théoriques et empiriques », s’est constituée autour de la fonction de production agrégée, celle-ci ayant « très rapidement trouvé sa place dans les manuels et dans le </w:t>
-      </w:r>
-      <w:r>
-        <w:rPr>
-          <w:rFonts w:eastAsia="TimesNewRomanPSMT"/>
-          <w:sz w:val="22"/>
-          <w:szCs w:val="22"/>
-          <w:highlight w:val="magenta"/>
-        </w:rPr>
-        <w:t>fond commun des connaissances</w:t>
-      </w:r>
-      <w:r>
-        <w:rPr>
-          <w:rFonts w:eastAsia="TimesNewRomanPSMT"/>
-          <w:sz w:val="22"/>
-          <w:szCs w:val="22"/>
-        </w:rPr>
-        <w:t xml:space="preserve"> de la profession »7. Ce qui ne l’empêche pas de rappeler, trente ans après, sa « surprise » devant les résultats obtenus. </w:t>
+        <w:t xml:space="preserve">Comme Solow le constate dans sa conférence Nobel, suite aux résultats obtenus dans son article de 1957, « une petite industrie », qui a « été à l’origine de centaines d’articles théoriques et empiriques », s’est constituée autour de la fonction de production agrégée, celle-ci ayant « très rapidement trouvé sa place dans les manuels et dans le fond commun des connaissances de la profession »7. Ce qui ne l’empêche pas de rappeler, trente ans après, sa « surprise » devant les résultats obtenus. </w:t>
       </w:r>
       <w:r>
         <w:rPr>
@@ -1885,7 +1807,25 @@
           <w:sz w:val="22"/>
           <w:szCs w:val="22"/>
         </w:rPr>
-        <w:t xml:space="preserve"> qui remarqua que dans les données de Solow les parts du travail et du capital sont quasiment constantes (0,344 pour le capital avec un coefficient de variation de 0,05). Si on tient compte de cela, il découle de la façon dont Solow « élimine » les effets du terme </w:t>
+        <w:t xml:space="preserve"> qui remarqua que dans les données de Solow les parts du travail et du capital sont quasiment constantes (0,344 pour le capital avec un coefficient de variation de 0,05). Si on tient compte de cela, il découle de la façon dont Solow « élimine » les effets du </w:t>
+      </w:r>
+      <w:proofErr w:type="gramStart"/>
+      <w:r>
+        <w:rPr>
+          <w:color w:val="000000"/>
+          <w:sz w:val="22"/>
+          <w:szCs w:val="22"/>
+        </w:rPr>
+        <w:t>terme</w:t>
+      </w:r>
+      <w:proofErr w:type="gramEnd"/>
+      <w:r>
+        <w:rPr>
+          <w:color w:val="000000"/>
+          <w:sz w:val="22"/>
+          <w:szCs w:val="22"/>
+        </w:rPr>
+        <w:t xml:space="preserve"> </w:t>
       </w:r>
       <w:r>
         <w:rPr>
@@ -3373,23 +3313,25 @@
           <w:sz w:val="22"/>
           <w:szCs w:val="22"/>
         </w:rPr>
-        <w:t xml:space="preserve"> supposent ainsi que le prix de l’unique bien produit dans leur simulation est obtenu en rajoutant une marge de 1/3 à son coût</w:t>
-      </w:r>
-      <w:r>
-        <w:rPr>
-          <w:color w:val="000000"/>
-          <w:sz w:val="22"/>
-          <w:szCs w:val="22"/>
-        </w:rPr>
-        <w:t xml:space="preserve"> </w:t>
-      </w:r>
-      <w:r>
-        <w:rPr>
-          <w:color w:val="000000"/>
-          <w:sz w:val="22"/>
-          <w:szCs w:val="22"/>
-        </w:rPr>
-        <w:t>en travail – marge qui rémunère le capital. Le travail reçoit donc 75 % (</w:t>
+        <w:t xml:space="preserve"> supposent ainsi que le prix de l’unique bien produit dans leur simulation est obtenu en rajoutant une marge de 1/3 à son </w:t>
+      </w:r>
+      <w:proofErr w:type="spellStart"/>
+      <w:r>
+        <w:rPr>
+          <w:color w:val="000000"/>
+          <w:sz w:val="22"/>
+          <w:szCs w:val="22"/>
+        </w:rPr>
+        <w:t>coûten</w:t>
+      </w:r>
+      <w:proofErr w:type="spellEnd"/>
+      <w:r>
+        <w:rPr>
+          <w:color w:val="000000"/>
+          <w:sz w:val="22"/>
+          <w:szCs w:val="22"/>
+        </w:rPr>
+        <w:t xml:space="preserve"> travail – marge qui rémunère le capital. Le travail reçoit donc 75 % (</w:t>
       </w:r>
       <w:r>
         <w:rPr>
@@ -3946,7 +3888,6 @@
           <w:ilvl w:val="0"/>
           <w:numId w:val="1"/>
         </w:numPr>
-        <w:jc w:val="both"/>
         <w:rPr>
           <w:color w:val="000000"/>
           <w:sz w:val="22"/>
@@ -3964,7 +3905,6 @@
     </w:p>
     <w:p>
       <w:pPr>
-        <w:jc w:val="both"/>
         <w:rPr>
           <w:rFonts w:eastAsia="TimesNewRomanPSMT"/>
           <w:color w:val="000000"/>
@@ -4224,7 +4164,6 @@
           <w:ilvl w:val="0"/>
           <w:numId w:val="3"/>
         </w:numPr>
-        <w:jc w:val="both"/>
         <w:rPr>
           <w:i/>
           <w:iCs/>
@@ -4249,7 +4188,6 @@
     <w:p>
       <w:pPr>
         <w:ind w:left="720"/>
-        <w:jc w:val="both"/>
         <w:rPr>
           <w:color w:val="000000"/>
           <w:sz w:val="22"/>
@@ -4384,7 +4322,6 @@
     <w:p>
       <w:pPr>
         <w:ind w:left="720"/>
-        <w:jc w:val="both"/>
         <w:rPr>
           <w:color w:val="000000"/>
           <w:sz w:val="22"/>
@@ -5009,7 +4946,6 @@
     </w:p>
     <w:p>
       <w:pPr>
-        <w:jc w:val="both"/>
         <w:rPr>
           <w:i/>
           <w:iCs/>
@@ -5739,7 +5675,6 @@
     </w:p>
     <w:p>
       <w:pPr>
-        <w:jc w:val="both"/>
         <w:rPr>
           <w:sz w:val="22"/>
           <w:szCs w:val="22"/>
@@ -5759,7 +5694,6 @@
           <w:ilvl w:val="0"/>
           <w:numId w:val="4"/>
         </w:numPr>
-        <w:jc w:val="both"/>
         <w:rPr>
           <w:color w:val="000000"/>
           <w:sz w:val="22"/>
@@ -5810,7 +5744,6 @@
     </w:p>
     <w:p>
       <w:pPr>
-        <w:jc w:val="both"/>
         <w:rPr>
           <w:sz w:val="22"/>
           <w:szCs w:val="22"/>
@@ -6012,7 +5945,6 @@
     </w:p>
     <w:p>
       <w:pPr>
-        <w:jc w:val="both"/>
         <w:rPr>
           <w:color w:val="000000"/>
           <w:sz w:val="22"/>
@@ -6419,129 +6351,105 @@
     </w:p>
     <w:p>
       <w:pPr>
-        <w:jc w:val="both"/>
-        <w:rPr>
-          <w:color w:val="000000"/>
-          <w:sz w:val="22"/>
-          <w:szCs w:val="22"/>
-        </w:rPr>
-      </w:pPr>
+        <w:jc w:val="center"/>
+        <w:rPr>
+          <w:i/>
+          <w:color w:val="000000"/>
+          <w:sz w:val="22"/>
+          <w:szCs w:val="22"/>
+        </w:rPr>
+      </w:pPr>
+      <w:proofErr w:type="gramStart"/>
+      <w:r>
+        <w:rPr>
+          <w:i/>
+          <w:color w:val="000000"/>
+          <w:sz w:val="22"/>
+          <w:szCs w:val="22"/>
+        </w:rPr>
+        <w:t>l’utilisation</w:t>
+      </w:r>
+      <w:proofErr w:type="gramEnd"/>
+      <w:r>
+        <w:rPr>
+          <w:i/>
+          <w:color w:val="000000"/>
+          <w:sz w:val="22"/>
+          <w:szCs w:val="22"/>
+        </w:rPr>
+        <w:t xml:space="preserve"> de </w:t>
+      </w:r>
+      <w:r>
+        <w:rPr>
+          <w:i/>
+          <w:color w:val="000000"/>
+          <w:sz w:val="22"/>
+          <w:szCs w:val="22"/>
+          <w:highlight w:val="magenta"/>
+        </w:rPr>
+        <w:t>données en valeur</w:t>
+      </w:r>
+      <w:r>
+        <w:rPr>
+          <w:i/>
+          <w:color w:val="000000"/>
+          <w:sz w:val="22"/>
+          <w:szCs w:val="22"/>
+        </w:rPr>
+        <w:t xml:space="preserve"> signifie qu’il est toujours possible d’obtenir, en</w:t>
+      </w:r>
+      <w:r>
+        <w:rPr>
+          <w:i/>
+          <w:color w:val="000000"/>
+          <w:sz w:val="22"/>
+          <w:szCs w:val="22"/>
+        </w:rPr>
+        <w:br/>
+        <w:t>raison de l’identité comptable sous-jacente, un très bon ajustement à ces données</w:t>
+      </w:r>
+      <w:r>
+        <w:rPr>
+          <w:i/>
+          <w:color w:val="000000"/>
+          <w:sz w:val="22"/>
+          <w:szCs w:val="22"/>
+        </w:rPr>
+        <w:br/>
+        <w:t>avec des fonctions de Cobb-Douglas, CES ou plus flexibles, telles que la fonction</w:t>
+      </w:r>
+      <w:r>
+        <w:rPr>
+          <w:i/>
+          <w:color w:val="000000"/>
+          <w:sz w:val="22"/>
+          <w:szCs w:val="22"/>
+        </w:rPr>
+        <w:br/>
+      </w:r>
+      <w:proofErr w:type="spellStart"/>
+      <w:r>
+        <w:rPr>
+          <w:i/>
+          <w:color w:val="000000"/>
+          <w:sz w:val="22"/>
+          <w:szCs w:val="22"/>
+        </w:rPr>
+        <w:t>translog</w:t>
+      </w:r>
+      <w:proofErr w:type="spellEnd"/>
+      <w:r>
+        <w:rPr>
+          <w:i/>
+          <w:color w:val="000000"/>
+          <w:sz w:val="22"/>
+          <w:szCs w:val="22"/>
+        </w:rPr>
+        <w:t>, les élasticités étant égales aux parts des facteurs (p. 344).</w:t>
+      </w:r>
     </w:p>
     <w:p>
       <w:pPr>
-        <w:ind w:left="567" w:right="425"/>
-        <w:jc w:val="both"/>
-        <w:rPr>
-          <w:i/>
-          <w:color w:val="000000"/>
-          <w:sz w:val="22"/>
-          <w:szCs w:val="22"/>
-        </w:rPr>
-      </w:pPr>
-      <w:proofErr w:type="gramStart"/>
-      <w:r>
-        <w:rPr>
-          <w:i/>
-          <w:color w:val="000000"/>
-          <w:sz w:val="22"/>
-          <w:szCs w:val="22"/>
-        </w:rPr>
-        <w:t>l’utilisation</w:t>
-      </w:r>
-      <w:proofErr w:type="gramEnd"/>
-      <w:r>
-        <w:rPr>
-          <w:i/>
-          <w:color w:val="000000"/>
-          <w:sz w:val="22"/>
-          <w:szCs w:val="22"/>
-        </w:rPr>
-        <w:t xml:space="preserve"> de </w:t>
-      </w:r>
-      <w:r>
-        <w:rPr>
-          <w:i/>
-          <w:color w:val="000000"/>
-          <w:sz w:val="22"/>
-          <w:szCs w:val="22"/>
-          <w:highlight w:val="magenta"/>
-        </w:rPr>
-        <w:t>données en valeur</w:t>
-      </w:r>
-      <w:r>
-        <w:rPr>
-          <w:i/>
-          <w:color w:val="000000"/>
-          <w:sz w:val="22"/>
-          <w:szCs w:val="22"/>
-        </w:rPr>
-        <w:t xml:space="preserve"> signifie qu’il est toujours possible d’obtenir, en</w:t>
-      </w:r>
-      <w:r>
-        <w:rPr>
-          <w:i/>
-          <w:color w:val="000000"/>
-          <w:sz w:val="22"/>
-          <w:szCs w:val="22"/>
-        </w:rPr>
-        <w:br/>
-        <w:t>raison de l’identité comptable sous-jacente, un très bon ajustement à ces données</w:t>
-      </w:r>
-      <w:r>
-        <w:rPr>
-          <w:i/>
-          <w:color w:val="000000"/>
-          <w:sz w:val="22"/>
-          <w:szCs w:val="22"/>
-        </w:rPr>
-        <w:br/>
-        <w:t>avec des fonctions de Cobb-Douglas, CES ou plus flexibles, telles que la fonction</w:t>
-      </w:r>
-      <w:r>
-        <w:rPr>
-          <w:i/>
-          <w:color w:val="000000"/>
-          <w:sz w:val="22"/>
-          <w:szCs w:val="22"/>
-        </w:rPr>
-        <w:br/>
-      </w:r>
-      <w:proofErr w:type="spellStart"/>
-      <w:r>
-        <w:rPr>
-          <w:i/>
-          <w:color w:val="000000"/>
-          <w:sz w:val="22"/>
-          <w:szCs w:val="22"/>
-        </w:rPr>
-        <w:t>translog</w:t>
-      </w:r>
-      <w:proofErr w:type="spellEnd"/>
-      <w:r>
-        <w:rPr>
-          <w:i/>
-          <w:color w:val="000000"/>
-          <w:sz w:val="22"/>
-          <w:szCs w:val="22"/>
-        </w:rPr>
-        <w:t>, les élasticités étant égales aux parts des facteurs (p. 344).</w:t>
-      </w:r>
-    </w:p>
-    <w:p>
-      <w:pPr>
-        <w:ind w:left="567" w:right="425"/>
-        <w:jc w:val="both"/>
-        <w:rPr>
-          <w:i/>
-          <w:color w:val="000000"/>
-          <w:sz w:val="22"/>
-          <w:szCs w:val="22"/>
-        </w:rPr>
-      </w:pPr>
-    </w:p>
-    <w:p>
-      <w:pPr>
-        <w:jc w:val="both"/>
         <w:rPr>
           <w:color w:val="000000"/>
           <w:sz w:val="22"/>
@@ -6637,7 +6545,6 @@
           <w:ilvl w:val="0"/>
           <w:numId w:val="1"/>
         </w:numPr>
-        <w:jc w:val="both"/>
         <w:rPr>
           <w:color w:val="000000"/>
           <w:sz w:val="28"/>
@@ -6655,21 +6562,21 @@
     </w:p>
     <w:p>
       <w:pPr>
-        <w:jc w:val="both"/>
-        <w:rPr>
-          <w:color w:val="000000"/>
-          <w:sz w:val="22"/>
-          <w:szCs w:val="22"/>
-        </w:rPr>
-      </w:pPr>
-      <w:r>
-        <w:rPr>
-          <w:color w:val="000000"/>
-          <w:sz w:val="22"/>
-          <w:szCs w:val="22"/>
-        </w:rPr>
-        <w:t xml:space="preserve">Le propos initial de l’article de Solow de 1957, qui a été à l’origine de la « petite industrie » qui s’est formée autour de la fonction de production agrégée, était de distinguer, dans la croissance, ce qui est </w:t>
-      </w:r>
+        <w:rPr>
+          <w:color w:val="000000"/>
+          <w:sz w:val="22"/>
+          <w:szCs w:val="22"/>
+        </w:rPr>
+      </w:pPr>
+      <w:r>
+        <w:rPr>
+          <w:color w:val="000000"/>
+          <w:sz w:val="22"/>
+          <w:szCs w:val="22"/>
+        </w:rPr>
+        <w:t xml:space="preserve">Le propos initial de l’article de Solow de 1957, qui a été à l’origine de la « petite industrie » qui s’est formée autour de la fonction de production agrégée, était de distinguer, dans la croissance, ce qui est relatif aux « facteurs » proprement dits, et le « reste », qui peut être attribué au progrès technique – en </w:t>
+      </w:r>
+      <w:proofErr w:type="gramStart"/>
       <w:r>
         <w:rPr>
           <w:color w:val="000000"/>
@@ -6677,12 +6584,20 @@
           <w:szCs w:val="22"/>
         </w:rPr>
         <w:lastRenderedPageBreak/>
-        <w:t>relatif aux « facteurs » proprement dits, et le « reste », qui peut être attribué au progrès technique – en un sens large – et qui a été désigné par la suite par le terme vague « productivité globale des facteurs ». Ainsi, dans le cas de la relation de Cobb Douglas « en quantités » :</w:t>
+        <w:t>un</w:t>
+      </w:r>
+      <w:proofErr w:type="gramEnd"/>
+      <w:r>
+        <w:rPr>
+          <w:color w:val="000000"/>
+          <w:sz w:val="22"/>
+          <w:szCs w:val="22"/>
+        </w:rPr>
+        <w:t xml:space="preserve"> sens large – et qui a été désigné par la suite par le terme vague « productivité globale des facteurs ». Ainsi, dans le cas de la relation de Cobb Douglas « en quantités » :</w:t>
       </w:r>
     </w:p>
     <w:p>
       <w:pPr>
-        <w:jc w:val="both"/>
         <w:rPr>
           <w:rFonts w:eastAsia="TimesNewRomanPSMT"/>
           <w:color w:val="000000"/>
@@ -6757,7 +6672,6 @@
     </w:p>
     <w:p>
       <w:pPr>
-        <w:jc w:val="both"/>
         <w:rPr>
           <w:color w:val="000000"/>
           <w:sz w:val="22"/>
@@ -6785,7 +6699,6 @@
     </w:p>
     <w:p>
       <w:pPr>
-        <w:jc w:val="both"/>
         <w:rPr>
           <w:color w:val="000000"/>
           <w:sz w:val="22"/>
@@ -6936,7 +6849,6 @@
     </w:p>
     <w:p>
       <w:pPr>
-        <w:jc w:val="both"/>
         <w:rPr>
           <w:color w:val="000000"/>
           <w:sz w:val="22"/>
@@ -7040,7 +6952,6 @@
     </w:p>
     <w:p>
       <w:pPr>
-        <w:jc w:val="both"/>
         <w:rPr>
           <w:color w:val="000000"/>
           <w:sz w:val="22"/>
@@ -7131,7 +7042,6 @@
     </w:p>
     <w:p>
       <w:pPr>
-        <w:jc w:val="both"/>
         <w:rPr>
           <w:color w:val="000000"/>
           <w:sz w:val="22"/>
@@ -7274,7 +7184,6 @@
     </w:p>
     <w:p>
       <w:pPr>
-        <w:jc w:val="both"/>
         <w:rPr>
           <w:color w:val="000000"/>
           <w:sz w:val="22"/>
@@ -7413,37 +7322,19 @@
     </w:p>
     <w:p>
       <w:pPr>
-        <w:jc w:val="both"/>
-        <w:rPr>
-          <w:color w:val="000000"/>
-          <w:sz w:val="22"/>
-          <w:szCs w:val="22"/>
-        </w:rPr>
-      </w:pPr>
-      <w:r>
-        <w:rPr>
-          <w:color w:val="000000"/>
-          <w:sz w:val="22"/>
-          <w:szCs w:val="22"/>
-        </w:rPr>
-        <w:t xml:space="preserve">Bien que les formules (6) et (7) se ressemblent beaucoup, elles peuvent conduire à des résultats radicalement différents. Pour s’en rendre compte, il suffit de reprendre la simulation décrite plus haut : l’effet « réel » du progrès technique φ </w:t>
-      </w:r>
-      <w:r>
-        <w:rPr>
-          <w:color w:val="000000"/>
-          <w:sz w:val="22"/>
-          <w:szCs w:val="22"/>
-          <w:highlight w:val="magenta"/>
-        </w:rPr>
-        <w:t>y</w:t>
-      </w:r>
-      <w:r>
-        <w:rPr>
-          <w:color w:val="000000"/>
-          <w:sz w:val="22"/>
-          <w:szCs w:val="22"/>
-        </w:rPr>
-        <w:t xml:space="preserve"> est donné par la formule (6) avec α </w:t>
+        <w:rPr>
+          <w:color w:val="000000"/>
+          <w:sz w:val="22"/>
+          <w:szCs w:val="22"/>
+        </w:rPr>
+      </w:pPr>
+      <w:r>
+        <w:rPr>
+          <w:color w:val="000000"/>
+          <w:sz w:val="22"/>
+          <w:szCs w:val="22"/>
+        </w:rPr>
+        <w:t xml:space="preserve">Bien que les formules (6) et (7) se ressemblent beaucoup, elles peuvent conduire à des résultats radicalement différents. Pour s’en rendre compte, il suffit de reprendre la simulation décrite plus haut : l’effet « réel » du progrès technique φ y est donné par la formule (6) avec α </w:t>
       </w:r>
       <w:r>
         <w:rPr>
@@ -7514,7 +7405,6 @@
     </w:p>
     <w:p>
       <w:pPr>
-        <w:jc w:val="both"/>
         <w:rPr>
           <w:color w:val="000000"/>
           <w:sz w:val="22"/>
@@ -7585,7 +7475,6 @@
     </w:p>
     <w:p>
       <w:pPr>
-        <w:jc w:val="both"/>
         <w:rPr>
           <w:rFonts w:eastAsia="TimesNewRomanPSMT"/>
           <w:color w:val="000000"/>
@@ -7717,7 +7606,6 @@
     </w:p>
     <w:p>
       <w:pPr>
-        <w:jc w:val="both"/>
         <w:rPr>
           <w:rFonts w:eastAsia="TimesNewRomanPSMT"/>
           <w:color w:val="000000"/>
@@ -7748,7 +7636,6 @@
     </w:p>
     <w:p>
       <w:pPr>
-        <w:jc w:val="both"/>
         <w:rPr>
           <w:rFonts w:eastAsia="TimesNewRomanPSMT"/>
           <w:color w:val="000000"/>
@@ -7916,7 +7803,6 @@
     </w:p>
     <w:p>
       <w:pPr>
-        <w:jc w:val="both"/>
         <w:rPr>
           <w:rFonts w:eastAsia="TimesNewRomanPSMT"/>
           <w:color w:val="000000"/>
@@ -8210,7 +8096,6 @@
     </w:p>
     <w:p>
       <w:pPr>
-        <w:jc w:val="both"/>
         <w:rPr>
           <w:rFonts w:eastAsia="TimesNewRomanPSMT"/>
           <w:color w:val="000000"/>
@@ -8321,7 +8206,6 @@
     </w:p>
     <w:p>
       <w:pPr>
-        <w:jc w:val="both"/>
         <w:rPr>
           <w:color w:val="000000"/>
           <w:sz w:val="22"/>
@@ -8331,7 +8215,6 @@
     </w:p>
     <w:p>
       <w:pPr>
-        <w:jc w:val="both"/>
         <w:rPr>
           <w:color w:val="000000"/>
         </w:rPr>
@@ -8353,7 +8236,6 @@
     </w:p>
     <w:p>
       <w:pPr>
-        <w:jc w:val="both"/>
         <w:rPr>
           <w:color w:val="000000"/>
         </w:rPr>
@@ -8375,7 +8257,6 @@
     </w:p>
     <w:p>
       <w:pPr>
-        <w:jc w:val="both"/>
         <w:rPr>
           <w:color w:val="000000"/>
           <w:sz w:val="22"/>
@@ -8416,7 +8297,7 @@
           <w:sz w:val="22"/>
           <w:szCs w:val="22"/>
         </w:rPr>
-        <w:t xml:space="preserve">est censé reproduire celui de l’économie toute entière 19. Il y a, enfin, la fonction de production agrégée, sorte de recension des diverses techniques dont dispose une économie à un moment donné. L’argument ultime – en fait, le seul – avancé pour justifier les hypothèses de concurrence parfaite et de l’agent représentatif est qu’elles permettent d’obtenir des résultats (théoriques) incontestables, puisque fruits de déductions mathématiques – sans que cela ne les </w:t>
+        <w:t xml:space="preserve">est censé reproduire celui de l’économie toute entière 19. Il y a, enfin, la fonction de production agrégée, sorte de recension des diverses techniques dont dispose une économie à un moment donné. L’argument ultime – en fait, le seul – avancé pour justifier les hypothèses de concurrence parfaite et de l’agent représentatif est qu’elles permettent d’obtenir des résultats (théoriques) incontestables, puisque fruits de déductions mathématiques – sans que cela ne les rende pertinents pour autant. La situation est différente en ce qui concerne la fonction de production </w:t>
       </w:r>
       <w:r>
         <w:rPr>
@@ -8425,7 +8306,7 @@
           <w:szCs w:val="22"/>
         </w:rPr>
         <w:lastRenderedPageBreak/>
-        <w:t xml:space="preserve">rende pertinents pour autant. La situation est différente en ce qui concerne la fonction de production agrégée : indéfendable sur le plan théorique – elle n’a, ni ne peut avoir, de « fondement microéconomique » –, elle tirerait sa légitimité de son adéquation aux données. Le livre de Felipe et </w:t>
+        <w:t xml:space="preserve">agrégée : indéfendable sur le plan théorique – elle n’a, ni ne peut avoir, de « fondement microéconomique » –, elle tirerait sa légitimité de son adéquation aux données. Le livre de Felipe et </w:t>
       </w:r>
       <w:proofErr w:type="spellStart"/>
       <w:r>
@@ -8507,7 +8388,6 @@
     </w:p>
     <w:p>
       <w:pPr>
-        <w:jc w:val="both"/>
         <w:rPr>
           <w:color w:val="000000"/>
           <w:sz w:val="22"/>
@@ -8537,42 +8417,7 @@
           <w:sz w:val="22"/>
           <w:szCs w:val="22"/>
         </w:rPr>
-        <w:t xml:space="preserve">. Deux raisons peuvent expliquer une telle attitude de la part de </w:t>
-      </w:r>
-      <w:r>
-        <w:rPr>
-          <w:color w:val="000000"/>
-          <w:sz w:val="22"/>
-          <w:szCs w:val="22"/>
-          <w:highlight w:val="magenta"/>
-        </w:rPr>
-        <w:t>ceux qui ne cessent pourtant d’affirmer leur attachement à la « rigueur » dans leurs analyses</w:t>
-      </w:r>
-      <w:r>
-        <w:rPr>
-          <w:color w:val="000000"/>
-          <w:sz w:val="22"/>
-          <w:szCs w:val="22"/>
-        </w:rPr>
-        <w:t xml:space="preserve">. L’une est d’ordre idéologique. Il est réconfortant de pouvoir affirmer que le problème (délicat) de la </w:t>
-      </w:r>
-      <w:bookmarkStart w:id="0" w:name="_GoBack"/>
-      <w:r>
-        <w:rPr>
-          <w:color w:val="000000"/>
-          <w:sz w:val="22"/>
-          <w:szCs w:val="22"/>
-        </w:rPr>
-        <w:t xml:space="preserve">répartition du revenu </w:t>
-      </w:r>
-      <w:bookmarkEnd w:id="0"/>
-      <w:r>
-        <w:rPr>
-          <w:color w:val="000000"/>
-          <w:sz w:val="22"/>
-          <w:szCs w:val="22"/>
-        </w:rPr>
-        <w:t xml:space="preserve">est résolu de façon simple – et efficace pour la </w:t>
+        <w:t xml:space="preserve">. Deux raisons peuvent expliquer une telle attitude de la part de ceux qui ne cessent pourtant d’affirmer leur attachement à la « rigueur » dans leurs analyses. L’une est d’ordre idéologique. Il est réconfortant de pouvoir affirmer que le problème (délicat) de la répartition du revenu est résolu de façon simple – et efficace pour la </w:t>
       </w:r>
       <w:r>
         <w:rPr>
@@ -8663,13 +8508,14 @@
     </w:p>
     <w:p>
       <w:pPr>
-        <w:jc w:val="both"/>
-        <w:rPr>
-          <w:rFonts w:eastAsia="Times New Roman"/>
-          <w:sz w:val="22"/>
-          <w:szCs w:val="22"/>
-        </w:rPr>
-      </w:pPr>
+        <w:rPr>
+          <w:rFonts w:eastAsia="Times New Roman"/>
+          <w:sz w:val="22"/>
+          <w:szCs w:val="22"/>
+        </w:rPr>
+      </w:pPr>
+      <w:bookmarkStart w:id="0" w:name="_GoBack"/>
+      <w:bookmarkEnd w:id="0"/>
     </w:p>
     <w:sectPr>
       <w:pgSz w:w="11906" w:h="16838"/>

</xml_diff>